<commit_message>
Update all documentation for 1.4
[gsh]
* NEW: Added print version of shared memory when -v version option used

[General]
* NEW: Support correctly VIM 80 and 81 syntax for gambas scripts and gambas shell script
</commit_message>
<xml_diff>
--- a/.hidden/Documentation/GambasShell-gsh-1.4.docx
+++ b/.hidden/Documentation/GambasShell-gsh-1.4.docx
@@ -119,7 +119,15 @@
       </w:pPr>
       <w:r>
         <w:rPr/>
-        <w:t>Gambas Shell - gsh - 1.3 - Table of Contents</w:t>
+        <w:t>Gambas Shell - gsh - 1.</w:t>
+      </w:r>
+      <w:r>
+        <w:rPr/>
+        <w:t>4</w:t>
+      </w:r>
+      <w:r>
+        <w:rPr/>
+        <w:t xml:space="preserve"> - Table of Contents</w:t>
       </w:r>
     </w:p>
     <w:sdt>
@@ -28321,8 +28329,18 @@
       <w:rPr/>
     </w:pPr>
     <w:r>
+      <w:rPr>
+        <w:rFonts w:eastAsia="Noto Sans CJK SC" w:cs="Lohit Devanagari"/>
+        <w:color w:val="auto"/>
+        <w:kern w:val="2"/>
+        <w:sz w:val="24"/>
+        <w:szCs w:val="24"/>
+        <w:lang w:val="en-US" w:eastAsia="zh-CN" w:bidi="hi-IN"/>
+      </w:rPr>
+      <w:t>March 2023</w:t>
+    </w:r>
+    <w:r>
       <w:rPr/>
-      <w:t>October 2021</w:t>
       <w:tab/>
     </w:r>
     <w:r>

</xml_diff>